<commit_message>
Executive Summary + Masque
</commit_message>
<xml_diff>
--- a/Livrables/Gestion/Executive Summary_version1Page.docx
+++ b/Livrables/Gestion/Executive Summary_version1Page.docx
@@ -183,16 +183,7 @@
           <w:szCs w:val="28"/>
           <w:lang w:val="en-GB"/>
         </w:rPr>
-        <w:t>, an application to manage mentoring for the student office</w:t>
-      </w:r>
-      <w:r>
-        <w:rPr>
-          <w:rFonts w:asciiTheme="minorHAnsi" w:hAnsiTheme="minorHAnsi" w:cstheme="minorHAnsi"/>
-          <w:sz w:val="28"/>
-          <w:szCs w:val="28"/>
-          <w:lang w:val="en-GB"/>
-        </w:rPr>
-        <w:t>.</w:t>
+        <w:t>, an application to manage mentoring for the student office.</w:t>
       </w:r>
     </w:p>
     <w:p>
@@ -576,8 +567,6 @@
     </w:p>
     <w:p>
       <w:pPr>
-        <w:spacing w:line="240" w:lineRule="auto"/>
-        <w:jc w:val="both"/>
         <w:rPr>
           <w:rFonts w:asciiTheme="minorHAnsi" w:hAnsiTheme="minorHAnsi" w:cstheme="minorHAnsi"/>
           <w:color w:val="4472C4" w:themeColor="accent1"/>
@@ -761,17 +750,7 @@
           <w:szCs w:val="24"/>
           <w:lang w:val="en"/>
         </w:rPr>
-        <w:t>is intended to be used by students and the student office, which only has an "administrator" account.</w:t>
-      </w:r>
-      <w:r>
-        <w:rPr>
-          <w:rStyle w:val="rynqvb"/>
-          <w:rFonts w:asciiTheme="minorHAnsi" w:hAnsiTheme="minorHAnsi" w:cstheme="minorHAnsi"/>
-          <w:sz w:val="24"/>
-          <w:szCs w:val="24"/>
-          <w:lang w:val="en"/>
-        </w:rPr>
-        <w:t xml:space="preserve"> </w:t>
+        <w:t xml:space="preserve">is intended to be used by students and the student office, which only has an "administrator" account. </w:t>
       </w:r>
       <w:r>
         <w:rPr>

</xml_diff>